<commit_message>
update stubs & DB
</commit_message>
<xml_diff>
--- a/artifacts/databasemain/DB as of 11 Jan 2017.docx
+++ b/artifacts/databasemain/DB as of 11 Jan 2017.docx
@@ -2959,6 +2959,354 @@
       <w:pPr>
         <w:ind w:firstLine="720"/>
         <w:rPr>
+          <w:rFonts w:cs="Arial-BoldMT"/>
+          <w:b/>
+          <w:bCs/>
+          <w:sz w:val="28"/>
+          <w:szCs w:val="28"/>
+        </w:rPr>
+      </w:pPr>
+    </w:p>
+    <w:p>
+      <w:pPr>
+        <w:ind w:firstLine="720"/>
+        <w:rPr>
+          <w:rFonts w:cs="ArialMT"/>
+          <w:b/>
+          <w:sz w:val="24"/>
+          <w:szCs w:val="20"/>
+        </w:rPr>
+      </w:pPr>
+      <w:r>
+        <w:rPr>
+          <w:rFonts w:cs="Arial-BoldMT"/>
+          <w:b/>
+          <w:bCs/>
+          <w:sz w:val="28"/>
+          <w:szCs w:val="28"/>
+        </w:rPr>
+        <w:t xml:space="preserve">Package </w:t>
+      </w:r>
+      <w:r>
+        <w:rPr>
+          <w:rFonts w:cs="Arial-BoldMT"/>
+          <w:b/>
+          <w:bCs/>
+          <w:sz w:val="28"/>
+          <w:szCs w:val="28"/>
+        </w:rPr>
+        <w:t>Tracking</w:t>
+      </w:r>
+    </w:p>
+    <w:tbl>
+      <w:tblPr>
+        <w:tblStyle w:val="TableGrid"/>
+        <w:tblW w:w="9535" w:type="dxa"/>
+        <w:tblLook w:val="04A0" w:firstRow="1" w:lastRow="0" w:firstColumn="1" w:lastColumn="0" w:noHBand="0" w:noVBand="1"/>
+      </w:tblPr>
+      <w:tblGrid>
+        <w:gridCol w:w="2065"/>
+        <w:gridCol w:w="7470"/>
+      </w:tblGrid>
+      <w:tr>
+        <w:tc>
+          <w:tcPr>
+            <w:tcW w:w="2065" w:type="dxa"/>
+            <w:shd w:val="clear" w:color="auto" w:fill="F2F2F2" w:themeFill="background1" w:themeFillShade="F2"/>
+          </w:tcPr>
+          <w:p>
+            <w:r>
+              <w:rPr>
+                <w:rFonts w:cs="Arial-BoldMT"/>
+                <w:b/>
+                <w:bCs/>
+                <w:sz w:val="20"/>
+                <w:szCs w:val="20"/>
+              </w:rPr>
+              <w:t>Name</w:t>
+            </w:r>
+          </w:p>
+        </w:tc>
+        <w:tc>
+          <w:tcPr>
+            <w:tcW w:w="7470" w:type="dxa"/>
+            <w:shd w:val="clear" w:color="auto" w:fill="auto"/>
+          </w:tcPr>
+          <w:p>
+            <w:pPr>
+              <w:rPr>
+                <w:rFonts w:cs="ArialMT"/>
+                <w:sz w:val="20"/>
+                <w:szCs w:val="20"/>
+              </w:rPr>
+            </w:pPr>
+            <w:r>
+              <w:rPr>
+                <w:rFonts w:cs="Arial-BoldMT"/>
+                <w:bCs/>
+                <w:sz w:val="20"/>
+                <w:szCs w:val="28"/>
+              </w:rPr>
+              <w:t xml:space="preserve">Package </w:t>
+            </w:r>
+            <w:r>
+              <w:rPr>
+                <w:rFonts w:cs="Arial-BoldMT"/>
+                <w:bCs/>
+                <w:sz w:val="20"/>
+                <w:szCs w:val="28"/>
+              </w:rPr>
+              <w:t>Tracking</w:t>
+            </w:r>
+          </w:p>
+        </w:tc>
+      </w:tr>
+      <w:tr>
+        <w:tc>
+          <w:tcPr>
+            <w:tcW w:w="2065" w:type="dxa"/>
+            <w:shd w:val="clear" w:color="auto" w:fill="F2F2F2" w:themeFill="background1" w:themeFillShade="F2"/>
+          </w:tcPr>
+          <w:p>
+            <w:r>
+              <w:rPr>
+                <w:rFonts w:cs="Arial-BoldMT"/>
+                <w:b/>
+                <w:bCs/>
+                <w:sz w:val="20"/>
+                <w:szCs w:val="20"/>
+              </w:rPr>
+              <w:t>Description</w:t>
+            </w:r>
+          </w:p>
+        </w:tc>
+        <w:tc>
+          <w:tcPr>
+            <w:tcW w:w="7470" w:type="dxa"/>
+            <w:shd w:val="clear" w:color="auto" w:fill="auto"/>
+          </w:tcPr>
+          <w:p>
+            <w:pPr>
+              <w:autoSpaceDE w:val="0"/>
+              <w:autoSpaceDN w:val="0"/>
+              <w:adjustRightInd w:val="0"/>
+              <w:spacing w:line="276" w:lineRule="auto"/>
+              <w:rPr>
+                <w:rFonts w:cs="ArialMT"/>
+                <w:sz w:val="20"/>
+                <w:szCs w:val="20"/>
+              </w:rPr>
+            </w:pPr>
+            <w:r>
+              <w:rPr>
+                <w:rFonts w:cs="Arial-BoldMT"/>
+                <w:bCs/>
+                <w:sz w:val="20"/>
+                <w:szCs w:val="28"/>
+              </w:rPr>
+              <w:t xml:space="preserve">Package </w:t>
+            </w:r>
+            <w:r>
+              <w:rPr>
+                <w:rFonts w:cs="Arial-BoldMT"/>
+                <w:bCs/>
+                <w:sz w:val="20"/>
+                <w:szCs w:val="28"/>
+              </w:rPr>
+              <w:t xml:space="preserve">Tracking </w:t>
+            </w:r>
+          </w:p>
+        </w:tc>
+      </w:tr>
+      <w:tr>
+        <w:trPr>
+          <w:trHeight w:val="1511"/>
+        </w:trPr>
+        <w:tc>
+          <w:tcPr>
+            <w:tcW w:w="2065" w:type="dxa"/>
+            <w:shd w:val="clear" w:color="auto" w:fill="F2F2F2" w:themeFill="background1" w:themeFillShade="F2"/>
+          </w:tcPr>
+          <w:p>
+            <w:r>
+              <w:rPr>
+                <w:rFonts w:cs="Arial-BoldMT"/>
+                <w:b/>
+                <w:bCs/>
+                <w:sz w:val="20"/>
+                <w:szCs w:val="20"/>
+              </w:rPr>
+              <w:t>Fields</w:t>
+            </w:r>
+          </w:p>
+        </w:tc>
+        <w:tc>
+          <w:tcPr>
+            <w:tcW w:w="7470" w:type="dxa"/>
+            <w:shd w:val="clear" w:color="auto" w:fill="auto"/>
+          </w:tcPr>
+          <w:p>
+            <w:pPr>
+              <w:autoSpaceDE w:val="0"/>
+              <w:autoSpaceDN w:val="0"/>
+              <w:adjustRightInd w:val="0"/>
+              <w:spacing w:line="276" w:lineRule="auto"/>
+              <w:rPr>
+                <w:rFonts w:cs="ArialMT"/>
+                <w:sz w:val="20"/>
+                <w:szCs w:val="20"/>
+              </w:rPr>
+            </w:pPr>
+            <w:r>
+              <w:rPr>
+                <w:rFonts w:cs="ArialMT"/>
+                <w:sz w:val="20"/>
+                <w:szCs w:val="20"/>
+              </w:rPr>
+              <w:t>Id</w:t>
+            </w:r>
+          </w:p>
+          <w:p>
+            <w:pPr>
+              <w:autoSpaceDE w:val="0"/>
+              <w:autoSpaceDN w:val="0"/>
+              <w:adjustRightInd w:val="0"/>
+              <w:spacing w:line="276" w:lineRule="auto"/>
+              <w:rPr>
+                <w:rFonts w:cs="ArialMT"/>
+                <w:sz w:val="20"/>
+                <w:szCs w:val="20"/>
+              </w:rPr>
+            </w:pPr>
+            <w:r>
+              <w:rPr>
+                <w:rFonts w:cs="ArialMT"/>
+                <w:sz w:val="20"/>
+                <w:szCs w:val="20"/>
+              </w:rPr>
+              <w:t>Job_id</w:t>
+            </w:r>
+          </w:p>
+          <w:p>
+            <w:pPr>
+              <w:autoSpaceDE w:val="0"/>
+              <w:autoSpaceDN w:val="0"/>
+              <w:adjustRightInd w:val="0"/>
+              <w:spacing w:line="276" w:lineRule="auto"/>
+              <w:rPr>
+                <w:rFonts w:cs="ArialMT"/>
+                <w:sz w:val="20"/>
+                <w:szCs w:val="20"/>
+              </w:rPr>
+            </w:pPr>
+            <w:r>
+              <w:rPr>
+                <w:rFonts w:cs="ArialMT"/>
+                <w:sz w:val="20"/>
+                <w:szCs w:val="20"/>
+              </w:rPr>
+              <w:t>Sender_id</w:t>
+            </w:r>
+          </w:p>
+          <w:p>
+            <w:pPr>
+              <w:autoSpaceDE w:val="0"/>
+              <w:autoSpaceDN w:val="0"/>
+              <w:adjustRightInd w:val="0"/>
+              <w:spacing w:line="276" w:lineRule="auto"/>
+              <w:rPr>
+                <w:rFonts w:cs="ArialMT"/>
+                <w:sz w:val="20"/>
+                <w:szCs w:val="20"/>
+              </w:rPr>
+            </w:pPr>
+            <w:r>
+              <w:rPr>
+                <w:rFonts w:cs="ArialMT"/>
+                <w:sz w:val="20"/>
+                <w:szCs w:val="20"/>
+              </w:rPr>
+              <w:t>Courier_id</w:t>
+            </w:r>
+          </w:p>
+          <w:p>
+            <w:pPr>
+              <w:autoSpaceDE w:val="0"/>
+              <w:autoSpaceDN w:val="0"/>
+              <w:adjustRightInd w:val="0"/>
+              <w:spacing w:line="276" w:lineRule="auto"/>
+              <w:rPr>
+                <w:rFonts w:cs="ArialMT"/>
+                <w:sz w:val="20"/>
+                <w:szCs w:val="20"/>
+              </w:rPr>
+            </w:pPr>
+            <w:r>
+              <w:rPr>
+                <w:rFonts w:cs="ArialMT"/>
+                <w:sz w:val="20"/>
+                <w:szCs w:val="20"/>
+              </w:rPr>
+              <w:t>Longitude</w:t>
+            </w:r>
+          </w:p>
+          <w:p>
+            <w:pPr>
+              <w:autoSpaceDE w:val="0"/>
+              <w:autoSpaceDN w:val="0"/>
+              <w:adjustRightInd w:val="0"/>
+              <w:spacing w:line="276" w:lineRule="auto"/>
+              <w:rPr>
+                <w:rFonts w:cs="ArialMT"/>
+                <w:sz w:val="20"/>
+                <w:szCs w:val="20"/>
+              </w:rPr>
+            </w:pPr>
+            <w:r>
+              <w:rPr>
+                <w:rFonts w:cs="ArialMT"/>
+                <w:sz w:val="20"/>
+                <w:szCs w:val="20"/>
+              </w:rPr>
+              <w:t>Latitude</w:t>
+            </w:r>
+          </w:p>
+          <w:p>
+            <w:pPr>
+              <w:autoSpaceDE w:val="0"/>
+              <w:autoSpaceDN w:val="0"/>
+              <w:adjustRightInd w:val="0"/>
+              <w:spacing w:line="276" w:lineRule="auto"/>
+              <w:rPr>
+                <w:rFonts w:cs="ArialMT"/>
+                <w:sz w:val="20"/>
+                <w:szCs w:val="20"/>
+              </w:rPr>
+            </w:pPr>
+            <w:r>
+              <w:rPr>
+                <w:rFonts w:cs="ArialMT"/>
+                <w:sz w:val="20"/>
+                <w:szCs w:val="20"/>
+              </w:rPr>
+              <w:t>Last_updated</w:t>
+            </w:r>
+            <w:r>
+              <w:rPr>
+                <w:rFonts w:cs="ArialMT"/>
+                <w:sz w:val="20"/>
+                <w:szCs w:val="20"/>
+              </w:rPr>
+              <w:t>_at (date and time)</w:t>
+            </w:r>
+          </w:p>
+        </w:tc>
+      </w:tr>
+    </w:tbl>
+    <w:p>
+      <w:pPr>
+        <w:ind w:firstLine="720"/>
+        <w:rPr>
           <w:b/>
           <w:sz w:val="28"/>
         </w:rPr>
@@ -3359,6 +3707,13 @@
         </w:rPr>
         <w:t>Image Type</w:t>
       </w:r>
+      <w:r>
+        <w:rPr>
+          <w:b/>
+          <w:sz w:val="28"/>
+        </w:rPr>
+        <w:t>s</w:t>
+      </w:r>
     </w:p>
     <w:tbl>
       <w:tblPr>
@@ -3550,7 +3905,6 @@
         </w:tc>
       </w:tr>
     </w:tbl>
-    <w:p/>
     <w:p>
       <w:pPr>
         <w:ind w:firstLine="720"/>
@@ -3559,15 +3913,11 @@
           <w:sz w:val="28"/>
         </w:rPr>
       </w:pPr>
-    </w:p>
-    <w:p>
-      <w:pPr>
-        <w:ind w:firstLine="720"/>
-        <w:rPr>
-          <w:b/>
-          <w:sz w:val="28"/>
-        </w:rPr>
-      </w:pPr>
+      <w:r>
+        <w:t xml:space="preserve"> </w:t>
+      </w:r>
+      <w:bookmarkStart w:id="0" w:name="_GoBack"/>
+      <w:bookmarkEnd w:id="0"/>
     </w:p>
     <w:p>
       <w:pPr>
@@ -3656,6 +4006,7 @@
                 <w:sz w:val="20"/>
                 <w:szCs w:val="20"/>
               </w:rPr>
+              <w:lastRenderedPageBreak/>
               <w:t>Description</w:t>
             </w:r>
           </w:p>
@@ -3860,7 +4211,6 @@
                 <w:sz w:val="20"/>
                 <w:szCs w:val="20"/>
               </w:rPr>
-              <w:lastRenderedPageBreak/>
               <w:t>Name</w:t>
             </w:r>
           </w:p>
@@ -4530,6 +4880,27 @@
                 <w:szCs w:val="20"/>
               </w:rPr>
               <w:t>delivered/late drop-off)</w:t>
+            </w:r>
+          </w:p>
+          <w:p>
+            <w:pPr>
+              <w:autoSpaceDE w:val="0"/>
+              <w:autoSpaceDN w:val="0"/>
+              <w:adjustRightInd w:val="0"/>
+              <w:spacing w:line="276" w:lineRule="auto"/>
+              <w:rPr>
+                <w:rFonts w:cs="ArialMT"/>
+                <w:sz w:val="20"/>
+                <w:szCs w:val="20"/>
+              </w:rPr>
+            </w:pPr>
+            <w:r>
+              <w:rPr>
+                <w:rFonts w:cs="ArialMT"/>
+                <w:sz w:val="20"/>
+                <w:szCs w:val="20"/>
+              </w:rPr>
+              <w:t>Comments</w:t>
             </w:r>
           </w:p>
           <w:p>
@@ -5630,6 +6001,7 @@
     </w:tbl>
     <w:p>
       <w:r>
+        <w:lastRenderedPageBreak/>
         <w:t xml:space="preserve">  </w:t>
       </w:r>
     </w:p>
@@ -5910,7 +6282,6 @@
                 <w:sz w:val="20"/>
                 <w:szCs w:val="20"/>
               </w:rPr>
-              <w:lastRenderedPageBreak/>
               <w:t>Created_at (created date and time)</w:t>
             </w:r>
           </w:p>
@@ -6780,7 +7151,6 @@
                 <w:sz w:val="20"/>
                 <w:szCs w:val="20"/>
               </w:rPr>
-              <w:lastRenderedPageBreak/>
               <w:t>Description</w:t>
             </w:r>
           </w:p>
@@ -7915,7 +8285,6 @@
                 <w:sz w:val="20"/>
                 <w:szCs w:val="20"/>
               </w:rPr>
-              <w:lastRenderedPageBreak/>
               <w:t>Description</w:t>
             </w:r>
           </w:p>
@@ -8841,6 +9210,7 @@
                 <w:sz w:val="20"/>
                 <w:szCs w:val="20"/>
               </w:rPr>
+              <w:lastRenderedPageBreak/>
               <w:t>Created_at</w:t>
             </w:r>
           </w:p>
@@ -8988,7 +9358,6 @@
                 <w:sz w:val="20"/>
                 <w:szCs w:val="20"/>
               </w:rPr>
-              <w:lastRenderedPageBreak/>
               <w:t>Fields</w:t>
             </w:r>
           </w:p>
@@ -10128,7 +10497,6 @@
                 <w:sz w:val="20"/>
                 <w:szCs w:val="20"/>
               </w:rPr>
-              <w:lastRenderedPageBreak/>
               <w:t>Fields</w:t>
             </w:r>
           </w:p>
@@ -11152,6 +11520,7 @@
                 <w:sz w:val="20"/>
                 <w:szCs w:val="20"/>
               </w:rPr>
+              <w:lastRenderedPageBreak/>
               <w:t>Name</w:t>
             </w:r>
           </w:p>
@@ -11389,7 +11758,6 @@
                 <w:sz w:val="20"/>
                 <w:szCs w:val="20"/>
               </w:rPr>
-              <w:lastRenderedPageBreak/>
               <w:t>Created_at</w:t>
             </w:r>
           </w:p>
@@ -12262,6 +12630,7 @@
                 <w:sz w:val="20"/>
                 <w:szCs w:val="20"/>
               </w:rPr>
+              <w:lastRenderedPageBreak/>
               <w:t>Name</w:t>
             </w:r>
           </w:p>
@@ -12461,7 +12830,6 @@
                 <w:sz w:val="20"/>
                 <w:szCs w:val="20"/>
               </w:rPr>
-              <w:lastRenderedPageBreak/>
               <w:t>Created_at</w:t>
             </w:r>
           </w:p>
@@ -13197,7 +13565,7 @@
 </file>
 
 <file path=customXml/itemProps1.xml><?xml version="1.0" encoding="utf-8"?>
-<ds:datastoreItem xmlns:ds="http://schemas.openxmlformats.org/officeDocument/2006/customXml" ds:itemID="{4F781FC9-B753-463E-B584-58EF2CFBACDC}">
+<ds:datastoreItem xmlns:ds="http://schemas.openxmlformats.org/officeDocument/2006/customXml" ds:itemID="{B3421289-CF94-4EC0-8F56-89D536DF75BC}">
   <ds:schemaRefs>
     <ds:schemaRef ds:uri="http://schemas.openxmlformats.org/officeDocument/2006/bibliography"/>
   </ds:schemaRefs>

</xml_diff>